<commit_message>
New resume versions and job applications excel
</commit_message>
<xml_diff>
--- a/assets/resume/Andrews_Resume_April2022.docx
+++ b/assets/resume/Andrews_Resume_April2022.docx
@@ -184,7 +184,7 @@
           <w:sz w:val="22"/>
           <w:szCs w:val="22"/>
         </w:rPr>
-        <w:t xml:space="preserve">Software Engineer with two </w:t>
+        <w:t xml:space="preserve">Software Engineer with </w:t>
       </w:r>
       <w:r>
         <w:rPr>
@@ -195,7 +195,51 @@
           <w:sz w:val="22"/>
           <w:szCs w:val="22"/>
         </w:rPr>
-        <w:t>years’ experience</w:t>
+        <w:t>over a</w:t>
+      </w:r>
+      <w:r>
+        <w:rPr>
+          <w:rFonts w:ascii="Arial Nova Light" w:eastAsia="Times New Roman" w:hAnsi="Arial Nova Light" w:cs="Times New Roman"/>
+          <w:b w:val="0"/>
+          <w:bCs/>
+          <w:color w:val="000000" w:themeColor="text1"/>
+          <w:sz w:val="22"/>
+          <w:szCs w:val="22"/>
+        </w:rPr>
+        <w:t xml:space="preserve"> </w:t>
+      </w:r>
+      <w:r>
+        <w:rPr>
+          <w:rFonts w:ascii="Arial Nova Light" w:eastAsia="Times New Roman" w:hAnsi="Arial Nova Light" w:cs="Times New Roman"/>
+          <w:b w:val="0"/>
+          <w:bCs/>
+          <w:color w:val="000000" w:themeColor="text1"/>
+          <w:sz w:val="22"/>
+          <w:szCs w:val="22"/>
+        </w:rPr>
+        <w:t>year</w:t>
+      </w:r>
+      <w:r>
+        <w:rPr>
+          <w:rFonts w:ascii="Arial Nova Light" w:eastAsia="Times New Roman" w:hAnsi="Arial Nova Light" w:cs="Times New Roman"/>
+          <w:b w:val="0"/>
+          <w:bCs/>
+          <w:color w:val="000000" w:themeColor="text1"/>
+          <w:sz w:val="22"/>
+          <w:szCs w:val="22"/>
+        </w:rPr>
+        <w:t xml:space="preserve"> of</w:t>
+      </w:r>
+      <w:r>
+        <w:rPr>
+          <w:rFonts w:ascii="Arial Nova Light" w:eastAsia="Times New Roman" w:hAnsi="Arial Nova Light" w:cs="Times New Roman"/>
+          <w:b w:val="0"/>
+          <w:bCs/>
+          <w:color w:val="000000" w:themeColor="text1"/>
+          <w:sz w:val="22"/>
+          <w:szCs w:val="22"/>
+        </w:rPr>
+        <w:t xml:space="preserve"> experience</w:t>
       </w:r>
       <w:r>
         <w:rPr>
@@ -542,7 +586,21 @@
                 <w:rFonts w:ascii="Arial Nova Light" w:eastAsia="Times New Roman" w:hAnsi="Arial Nova Light" w:cs="Times New Roman"/>
                 <w:color w:val="000000" w:themeColor="text1"/>
               </w:rPr>
-              <w:t>React, Material-UI</w:t>
+              <w:t xml:space="preserve">React, </w:t>
+            </w:r>
+            <w:r>
+              <w:rPr>
+                <w:rFonts w:ascii="Arial Nova Light" w:eastAsia="Times New Roman" w:hAnsi="Arial Nova Light" w:cs="Times New Roman"/>
+                <w:color w:val="000000" w:themeColor="text1"/>
+              </w:rPr>
+              <w:t xml:space="preserve">Redux, </w:t>
+            </w:r>
+            <w:r>
+              <w:rPr>
+                <w:rFonts w:ascii="Arial Nova Light" w:eastAsia="Times New Roman" w:hAnsi="Arial Nova Light" w:cs="Times New Roman"/>
+                <w:color w:val="000000" w:themeColor="text1"/>
+              </w:rPr>
+              <w:t>Material-UI</w:t>
             </w:r>
           </w:p>
         </w:tc>
@@ -1134,28 +1192,42 @@
           <w:rFonts w:ascii="Arial Nova Light" w:hAnsi="Arial Nova Light"/>
           <w:color w:val="auto"/>
         </w:rPr>
-        <w:t>in an</w:t>
+        <w:t>in</w:t>
       </w:r>
       <w:r>
         <w:rPr>
           <w:rFonts w:ascii="Arial Nova Light" w:hAnsi="Arial Nova Light"/>
           <w:color w:val="auto"/>
         </w:rPr>
-        <w:t xml:space="preserve"> agile </w:t>
+        <w:t xml:space="preserve"> </w:t>
       </w:r>
       <w:r>
         <w:rPr>
           <w:rFonts w:ascii="Arial Nova Light" w:hAnsi="Arial Nova Light"/>
           <w:color w:val="auto"/>
         </w:rPr>
-        <w:t>team</w:t>
+        <w:t>ICB team</w:t>
       </w:r>
       <w:r>
         <w:rPr>
           <w:rFonts w:ascii="Arial Nova Light" w:hAnsi="Arial Nova Light"/>
           <w:color w:val="auto"/>
         </w:rPr>
-        <w:t xml:space="preserve"> to deliver technical solutions that met design and functional requirements</w:t>
+        <w:t xml:space="preserve"> to deliver </w:t>
+      </w:r>
+      <w:r>
+        <w:rPr>
+          <w:rFonts w:ascii="Arial Nova Light" w:hAnsi="Arial Nova Light"/>
+          <w:color w:val="auto"/>
+        </w:rPr>
+        <w:t xml:space="preserve">full stack </w:t>
+      </w:r>
+      <w:r>
+        <w:rPr>
+          <w:rFonts w:ascii="Arial Nova Light" w:hAnsi="Arial Nova Light"/>
+          <w:color w:val="auto"/>
+        </w:rPr>
+        <w:t>technical solutions that met design and functional requirements</w:t>
       </w:r>
       <w:r>
         <w:rPr>
@@ -1182,91 +1254,7 @@
           <w:rFonts w:ascii="Arial Nova Light" w:hAnsi="Arial Nova Light"/>
           <w:color w:val="auto"/>
         </w:rPr>
-        <w:t>Became proficient</w:t>
-      </w:r>
-      <w:r>
-        <w:rPr>
-          <w:rFonts w:ascii="Arial Nova Light" w:hAnsi="Arial Nova Light"/>
-          <w:color w:val="auto"/>
-        </w:rPr>
-        <w:t xml:space="preserve"> with</w:t>
-      </w:r>
-      <w:r>
-        <w:rPr>
-          <w:rFonts w:ascii="Arial Nova Light" w:hAnsi="Arial Nova Light"/>
-          <w:color w:val="auto"/>
-        </w:rPr>
-        <w:t xml:space="preserve"> React</w:t>
-      </w:r>
-      <w:r>
-        <w:rPr>
-          <w:rFonts w:ascii="Arial Nova Light" w:hAnsi="Arial Nova Light"/>
-          <w:color w:val="auto"/>
-        </w:rPr>
-        <w:t xml:space="preserve">, </w:t>
-      </w:r>
-      <w:r>
-        <w:rPr>
-          <w:rFonts w:ascii="Arial Nova Light" w:hAnsi="Arial Nova Light"/>
-          <w:color w:val="auto"/>
-        </w:rPr>
-        <w:t xml:space="preserve">Redux, </w:t>
-      </w:r>
-      <w:r>
-        <w:rPr>
-          <w:rFonts w:ascii="Arial Nova Light" w:hAnsi="Arial Nova Light"/>
-          <w:color w:val="auto"/>
-        </w:rPr>
-        <w:t>Spring Boot</w:t>
-      </w:r>
-      <w:r>
-        <w:rPr>
-          <w:rFonts w:ascii="Arial Nova Light" w:hAnsi="Arial Nova Light"/>
-          <w:color w:val="auto"/>
-        </w:rPr>
-        <w:t>, and PostgreSQL</w:t>
-      </w:r>
-      <w:r>
-        <w:rPr>
-          <w:rFonts w:ascii="Arial Nova Light" w:hAnsi="Arial Nova Light"/>
-          <w:color w:val="auto"/>
-        </w:rPr>
-        <w:t xml:space="preserve"> to deliver </w:t>
-      </w:r>
-      <w:r>
-        <w:rPr>
-          <w:rFonts w:ascii="Arial Nova Light" w:hAnsi="Arial Nova Light"/>
-          <w:color w:val="auto"/>
-        </w:rPr>
-        <w:t>frontend</w:t>
-      </w:r>
-      <w:r>
-        <w:rPr>
-          <w:rFonts w:ascii="Arial Nova Light" w:hAnsi="Arial Nova Light"/>
-          <w:color w:val="auto"/>
-        </w:rPr>
-        <w:t xml:space="preserve"> and </w:t>
-      </w:r>
-      <w:r>
-        <w:rPr>
-          <w:rFonts w:ascii="Arial Nova Light" w:hAnsi="Arial Nova Light"/>
-          <w:color w:val="auto"/>
-        </w:rPr>
-        <w:t>back</w:t>
-      </w:r>
-      <w:r>
-        <w:rPr>
-          <w:rFonts w:ascii="Arial Nova Light" w:hAnsi="Arial Nova Light"/>
-          <w:color w:val="auto"/>
-        </w:rPr>
-        <w:t>end features</w:t>
-      </w:r>
-      <w:r>
-        <w:rPr>
-          <w:rFonts w:ascii="Arial Nova Light" w:hAnsi="Arial Nova Light"/>
-          <w:color w:val="auto"/>
-        </w:rPr>
-        <w:t>.</w:t>
+        <w:t>Working in Operational Track to deliver production database fixes and code fixes.</w:t>
       </w:r>
     </w:p>
     <w:p>
@@ -1286,21 +1274,91 @@
           <w:rFonts w:ascii="Arial Nova Light" w:hAnsi="Arial Nova Light"/>
           <w:color w:val="auto"/>
         </w:rPr>
-        <w:t>Co</w:t>
+        <w:t>Became proficient</w:t>
       </w:r>
       <w:r>
         <w:rPr>
           <w:rFonts w:ascii="Arial Nova Light" w:hAnsi="Arial Nova Light"/>
           <w:color w:val="auto"/>
         </w:rPr>
-        <w:t>llaborat</w:t>
+        <w:t xml:space="preserve"> with</w:t>
       </w:r>
       <w:r>
         <w:rPr>
           <w:rFonts w:ascii="Arial Nova Light" w:hAnsi="Arial Nova Light"/>
           <w:color w:val="auto"/>
         </w:rPr>
-        <w:t>ively worked in a diverse and dynamic setting with key business figures to foster knowledge about products and business processes.</w:t>
+        <w:t xml:space="preserve"> React</w:t>
+      </w:r>
+      <w:r>
+        <w:rPr>
+          <w:rFonts w:ascii="Arial Nova Light" w:hAnsi="Arial Nova Light"/>
+          <w:color w:val="auto"/>
+        </w:rPr>
+        <w:t xml:space="preserve">, </w:t>
+      </w:r>
+      <w:r>
+        <w:rPr>
+          <w:rFonts w:ascii="Arial Nova Light" w:hAnsi="Arial Nova Light"/>
+          <w:color w:val="auto"/>
+        </w:rPr>
+        <w:t xml:space="preserve">Redux, </w:t>
+      </w:r>
+      <w:r>
+        <w:rPr>
+          <w:rFonts w:ascii="Arial Nova Light" w:hAnsi="Arial Nova Light"/>
+          <w:color w:val="auto"/>
+        </w:rPr>
+        <w:t>Spring Boot</w:t>
+      </w:r>
+      <w:r>
+        <w:rPr>
+          <w:rFonts w:ascii="Arial Nova Light" w:hAnsi="Arial Nova Light"/>
+          <w:color w:val="auto"/>
+        </w:rPr>
+        <w:t>, and PostgreSQL</w:t>
+      </w:r>
+      <w:r>
+        <w:rPr>
+          <w:rFonts w:ascii="Arial Nova Light" w:hAnsi="Arial Nova Light"/>
+          <w:color w:val="auto"/>
+        </w:rPr>
+        <w:t xml:space="preserve"> to deliver </w:t>
+      </w:r>
+      <w:r>
+        <w:rPr>
+          <w:rFonts w:ascii="Arial Nova Light" w:hAnsi="Arial Nova Light"/>
+          <w:color w:val="auto"/>
+        </w:rPr>
+        <w:t>frontend</w:t>
+      </w:r>
+      <w:r>
+        <w:rPr>
+          <w:rFonts w:ascii="Arial Nova Light" w:hAnsi="Arial Nova Light"/>
+          <w:color w:val="auto"/>
+        </w:rPr>
+        <w:t xml:space="preserve"> and </w:t>
+      </w:r>
+      <w:r>
+        <w:rPr>
+          <w:rFonts w:ascii="Arial Nova Light" w:hAnsi="Arial Nova Light"/>
+          <w:color w:val="auto"/>
+        </w:rPr>
+        <w:t>back</w:t>
+      </w:r>
+      <w:r>
+        <w:rPr>
+          <w:rFonts w:ascii="Arial Nova Light" w:hAnsi="Arial Nova Light"/>
+          <w:color w:val="auto"/>
+        </w:rPr>
+        <w:t>end features</w:t>
+      </w:r>
+      <w:r>
+        <w:rPr>
+          <w:rFonts w:ascii="Arial Nova Light" w:hAnsi="Arial Nova Light"/>
+          <w:color w:val="auto"/>
+        </w:rPr>
+        <w:t>.</w:t>
       </w:r>
     </w:p>
     <w:p>

</xml_diff>